<commit_message>
Se creo la función obtener provincia y funciona correctamente
</commit_message>
<xml_diff>
--- a/Placas/Pruebas.docx
+++ b/Placas/Pruebas.docx
@@ -4,6 +4,9 @@
   <w:body>
     <w:p>
       <w:r>
+        <w:rPr>
+          <w:noProof/>
+        </w:rPr>
         <w:drawing>
           <wp:inline distT="0" distB="0" distL="0" distR="0" wp14:anchorId="589D03D9" wp14:editId="3353E972">
             <wp:extent cx="5400040" cy="2515235"/>
@@ -43,6 +46,9 @@
     </w:p>
     <w:p>
       <w:r>
+        <w:rPr>
+          <w:noProof/>
+        </w:rPr>
         <w:drawing>
           <wp:inline distT="0" distB="0" distL="0" distR="0" wp14:anchorId="34800DA0" wp14:editId="34F1CC58">
             <wp:extent cx="5400040" cy="1797050"/>
@@ -82,6 +88,9 @@
     </w:p>
     <w:p>
       <w:r>
+        <w:rPr>
+          <w:noProof/>
+        </w:rPr>
         <w:drawing>
           <wp:inline distT="0" distB="0" distL="0" distR="0" wp14:anchorId="206772DF" wp14:editId="54839A12">
             <wp:extent cx="5400040" cy="1914525"/>
@@ -121,6 +130,9 @@
     </w:p>
     <w:p>
       <w:r>
+        <w:rPr>
+          <w:noProof/>
+        </w:rPr>
         <w:drawing>
           <wp:inline distT="0" distB="0" distL="0" distR="0" wp14:anchorId="35B1E610" wp14:editId="3A069624">
             <wp:extent cx="5400040" cy="1767840"/>
@@ -146,6 +158,157 @@
                     <a:xfrm>
                       <a:off x="0" y="0"/>
                       <a:ext cx="5400040" cy="1767840"/>
+                    </a:xfrm>
+                    <a:prstGeom prst="rect">
+                      <a:avLst/>
+                    </a:prstGeom>
+                  </pic:spPr>
+                </pic:pic>
+              </a:graphicData>
+            </a:graphic>
+          </wp:inline>
+        </w:drawing>
+      </w:r>
+    </w:p>
+    <w:p>
+      <w:r>
+        <w:lastRenderedPageBreak/>
+        <w:drawing>
+          <wp:inline distT="0" distB="0" distL="0" distR="0" wp14:anchorId="7EB73486" wp14:editId="719B51EB">
+            <wp:extent cx="5400040" cy="2200275"/>
+            <wp:effectExtent l="0" t="0" r="0" b="9525"/>
+            <wp:docPr id="1519169648" name="Imagen 1"/>
+            <wp:cNvGraphicFramePr>
+              <a:graphicFrameLocks xmlns:a="http://schemas.openxmlformats.org/drawingml/2006/main" noChangeAspect="1"/>
+            </wp:cNvGraphicFramePr>
+            <a:graphic xmlns:a="http://schemas.openxmlformats.org/drawingml/2006/main">
+              <a:graphicData uri="http://schemas.openxmlformats.org/drawingml/2006/picture">
+                <pic:pic xmlns:pic="http://schemas.openxmlformats.org/drawingml/2006/picture">
+                  <pic:nvPicPr>
+                    <pic:cNvPr id="1519169648" name=""/>
+                    <pic:cNvPicPr/>
+                  </pic:nvPicPr>
+                  <pic:blipFill>
+                    <a:blip r:embed="rId8"/>
+                    <a:stretch>
+                      <a:fillRect/>
+                    </a:stretch>
+                  </pic:blipFill>
+                  <pic:spPr>
+                    <a:xfrm>
+                      <a:off x="0" y="0"/>
+                      <a:ext cx="5400040" cy="2200275"/>
+                    </a:xfrm>
+                    <a:prstGeom prst="rect">
+                      <a:avLst/>
+                    </a:prstGeom>
+                  </pic:spPr>
+                </pic:pic>
+              </a:graphicData>
+            </a:graphic>
+          </wp:inline>
+        </w:drawing>
+      </w:r>
+      <w:r>
+        <w:drawing>
+          <wp:inline distT="0" distB="0" distL="0" distR="0" wp14:anchorId="358D68FA" wp14:editId="263FD5F9">
+            <wp:extent cx="5400040" cy="2080895"/>
+            <wp:effectExtent l="0" t="0" r="0" b="0"/>
+            <wp:docPr id="950963376" name="Imagen 1"/>
+            <wp:cNvGraphicFramePr>
+              <a:graphicFrameLocks xmlns:a="http://schemas.openxmlformats.org/drawingml/2006/main" noChangeAspect="1"/>
+            </wp:cNvGraphicFramePr>
+            <a:graphic xmlns:a="http://schemas.openxmlformats.org/drawingml/2006/main">
+              <a:graphicData uri="http://schemas.openxmlformats.org/drawingml/2006/picture">
+                <pic:pic xmlns:pic="http://schemas.openxmlformats.org/drawingml/2006/picture">
+                  <pic:nvPicPr>
+                    <pic:cNvPr id="950963376" name=""/>
+                    <pic:cNvPicPr/>
+                  </pic:nvPicPr>
+                  <pic:blipFill>
+                    <a:blip r:embed="rId9"/>
+                    <a:stretch>
+                      <a:fillRect/>
+                    </a:stretch>
+                  </pic:blipFill>
+                  <pic:spPr>
+                    <a:xfrm>
+                      <a:off x="0" y="0"/>
+                      <a:ext cx="5400040" cy="2080895"/>
+                    </a:xfrm>
+                    <a:prstGeom prst="rect">
+                      <a:avLst/>
+                    </a:prstGeom>
+                  </pic:spPr>
+                </pic:pic>
+              </a:graphicData>
+            </a:graphic>
+          </wp:inline>
+        </w:drawing>
+      </w:r>
+      <w:r>
+        <w:drawing>
+          <wp:inline distT="0" distB="0" distL="0" distR="0" wp14:anchorId="09C86200" wp14:editId="3315202F">
+            <wp:extent cx="5400040" cy="1924050"/>
+            <wp:effectExtent l="0" t="0" r="0" b="0"/>
+            <wp:docPr id="908612448" name="Imagen 1"/>
+            <wp:cNvGraphicFramePr>
+              <a:graphicFrameLocks xmlns:a="http://schemas.openxmlformats.org/drawingml/2006/main" noChangeAspect="1"/>
+            </wp:cNvGraphicFramePr>
+            <a:graphic xmlns:a="http://schemas.openxmlformats.org/drawingml/2006/main">
+              <a:graphicData uri="http://schemas.openxmlformats.org/drawingml/2006/picture">
+                <pic:pic xmlns:pic="http://schemas.openxmlformats.org/drawingml/2006/picture">
+                  <pic:nvPicPr>
+                    <pic:cNvPr id="908612448" name=""/>
+                    <pic:cNvPicPr/>
+                  </pic:nvPicPr>
+                  <pic:blipFill>
+                    <a:blip r:embed="rId10"/>
+                    <a:stretch>
+                      <a:fillRect/>
+                    </a:stretch>
+                  </pic:blipFill>
+                  <pic:spPr>
+                    <a:xfrm>
+                      <a:off x="0" y="0"/>
+                      <a:ext cx="5400040" cy="1924050"/>
+                    </a:xfrm>
+                    <a:prstGeom prst="rect">
+                      <a:avLst/>
+                    </a:prstGeom>
+                  </pic:spPr>
+                </pic:pic>
+              </a:graphicData>
+            </a:graphic>
+          </wp:inline>
+        </w:drawing>
+      </w:r>
+      <w:r>
+        <w:drawing>
+          <wp:inline distT="0" distB="0" distL="0" distR="0" wp14:anchorId="7CC3B82B" wp14:editId="15719106">
+            <wp:extent cx="5400040" cy="2068195"/>
+            <wp:effectExtent l="0" t="0" r="0" b="8255"/>
+            <wp:docPr id="1925357648" name="Imagen 1"/>
+            <wp:cNvGraphicFramePr>
+              <a:graphicFrameLocks xmlns:a="http://schemas.openxmlformats.org/drawingml/2006/main" noChangeAspect="1"/>
+            </wp:cNvGraphicFramePr>
+            <a:graphic xmlns:a="http://schemas.openxmlformats.org/drawingml/2006/main">
+              <a:graphicData uri="http://schemas.openxmlformats.org/drawingml/2006/picture">
+                <pic:pic xmlns:pic="http://schemas.openxmlformats.org/drawingml/2006/picture">
+                  <pic:nvPicPr>
+                    <pic:cNvPr id="1925357648" name=""/>
+                    <pic:cNvPicPr/>
+                  </pic:nvPicPr>
+                  <pic:blipFill>
+                    <a:blip r:embed="rId11"/>
+                    <a:stretch>
+                      <a:fillRect/>
+                    </a:stretch>
+                  </pic:blipFill>
+                  <pic:spPr>
+                    <a:xfrm>
+                      <a:off x="0" y="0"/>
+                      <a:ext cx="5400040" cy="2068195"/>
                     </a:xfrm>
                     <a:prstGeom prst="rect">
                       <a:avLst/>

</xml_diff>

<commit_message>
Se agrega función obtenerTipoVehiculo y funciona correctamente
</commit_message>
<xml_diff>
--- a/Placas/Pruebas.docx
+++ b/Placas/Pruebas.docx
@@ -172,6 +172,9 @@
     </w:p>
     <w:p>
       <w:r>
+        <w:rPr>
+          <w:noProof/>
+        </w:rPr>
         <w:lastRenderedPageBreak/>
         <w:drawing>
           <wp:inline distT="0" distB="0" distL="0" distR="0" wp14:anchorId="7EB73486" wp14:editId="719B51EB">
@@ -210,6 +213,9 @@
         </w:drawing>
       </w:r>
       <w:r>
+        <w:rPr>
+          <w:noProof/>
+        </w:rPr>
         <w:drawing>
           <wp:inline distT="0" distB="0" distL="0" distR="0" wp14:anchorId="358D68FA" wp14:editId="263FD5F9">
             <wp:extent cx="5400040" cy="2080895"/>
@@ -247,6 +253,9 @@
         </w:drawing>
       </w:r>
       <w:r>
+        <w:rPr>
+          <w:noProof/>
+        </w:rPr>
         <w:drawing>
           <wp:inline distT="0" distB="0" distL="0" distR="0" wp14:anchorId="09C86200" wp14:editId="3315202F">
             <wp:extent cx="5400040" cy="1924050"/>
@@ -284,6 +293,9 @@
         </w:drawing>
       </w:r>
       <w:r>
+        <w:rPr>
+          <w:noProof/>
+        </w:rPr>
         <w:drawing>
           <wp:inline distT="0" distB="0" distL="0" distR="0" wp14:anchorId="7CC3B82B" wp14:editId="15719106">
             <wp:extent cx="5400040" cy="2068195"/>
@@ -309,6 +321,124 @@
                     <a:xfrm>
                       <a:off x="0" y="0"/>
                       <a:ext cx="5400040" cy="2068195"/>
+                    </a:xfrm>
+                    <a:prstGeom prst="rect">
+                      <a:avLst/>
+                    </a:prstGeom>
+                  </pic:spPr>
+                </pic:pic>
+              </a:graphicData>
+            </a:graphic>
+          </wp:inline>
+        </w:drawing>
+      </w:r>
+    </w:p>
+    <w:p>
+      <w:r>
+        <w:lastRenderedPageBreak/>
+        <w:drawing>
+          <wp:inline distT="0" distB="0" distL="0" distR="0" wp14:anchorId="2FE7735A" wp14:editId="08D33BCC">
+            <wp:extent cx="5400040" cy="2378075"/>
+            <wp:effectExtent l="0" t="0" r="0" b="3175"/>
+            <wp:docPr id="1758291870" name="Imagen 1"/>
+            <wp:cNvGraphicFramePr>
+              <a:graphicFrameLocks xmlns:a="http://schemas.openxmlformats.org/drawingml/2006/main" noChangeAspect="1"/>
+            </wp:cNvGraphicFramePr>
+            <a:graphic xmlns:a="http://schemas.openxmlformats.org/drawingml/2006/main">
+              <a:graphicData uri="http://schemas.openxmlformats.org/drawingml/2006/picture">
+                <pic:pic xmlns:pic="http://schemas.openxmlformats.org/drawingml/2006/picture">
+                  <pic:nvPicPr>
+                    <pic:cNvPr id="1758291870" name=""/>
+                    <pic:cNvPicPr/>
+                  </pic:nvPicPr>
+                  <pic:blipFill>
+                    <a:blip r:embed="rId12"/>
+                    <a:stretch>
+                      <a:fillRect/>
+                    </a:stretch>
+                  </pic:blipFill>
+                  <pic:spPr>
+                    <a:xfrm>
+                      <a:off x="0" y="0"/>
+                      <a:ext cx="5400040" cy="2378075"/>
+                    </a:xfrm>
+                    <a:prstGeom prst="rect">
+                      <a:avLst/>
+                    </a:prstGeom>
+                  </pic:spPr>
+                </pic:pic>
+              </a:graphicData>
+            </a:graphic>
+          </wp:inline>
+        </w:drawing>
+      </w:r>
+    </w:p>
+    <w:p>
+      <w:r>
+        <w:drawing>
+          <wp:inline distT="0" distB="0" distL="0" distR="0" wp14:anchorId="64C3078E" wp14:editId="3911A9E3">
+            <wp:extent cx="5400040" cy="2368550"/>
+            <wp:effectExtent l="0" t="0" r="0" b="0"/>
+            <wp:docPr id="1956227143" name="Imagen 1"/>
+            <wp:cNvGraphicFramePr>
+              <a:graphicFrameLocks xmlns:a="http://schemas.openxmlformats.org/drawingml/2006/main" noChangeAspect="1"/>
+            </wp:cNvGraphicFramePr>
+            <a:graphic xmlns:a="http://schemas.openxmlformats.org/drawingml/2006/main">
+              <a:graphicData uri="http://schemas.openxmlformats.org/drawingml/2006/picture">
+                <pic:pic xmlns:pic="http://schemas.openxmlformats.org/drawingml/2006/picture">
+                  <pic:nvPicPr>
+                    <pic:cNvPr id="1956227143" name=""/>
+                    <pic:cNvPicPr/>
+                  </pic:nvPicPr>
+                  <pic:blipFill>
+                    <a:blip r:embed="rId13"/>
+                    <a:stretch>
+                      <a:fillRect/>
+                    </a:stretch>
+                  </pic:blipFill>
+                  <pic:spPr>
+                    <a:xfrm>
+                      <a:off x="0" y="0"/>
+                      <a:ext cx="5400040" cy="2368550"/>
+                    </a:xfrm>
+                    <a:prstGeom prst="rect">
+                      <a:avLst/>
+                    </a:prstGeom>
+                  </pic:spPr>
+                </pic:pic>
+              </a:graphicData>
+            </a:graphic>
+          </wp:inline>
+        </w:drawing>
+      </w:r>
+    </w:p>
+    <w:p>
+      <w:r>
+        <w:drawing>
+          <wp:inline distT="0" distB="0" distL="0" distR="0" wp14:anchorId="4EE0E0F6" wp14:editId="626C7922">
+            <wp:extent cx="5400040" cy="2438400"/>
+            <wp:effectExtent l="0" t="0" r="0" b="0"/>
+            <wp:docPr id="870387027" name="Imagen 1"/>
+            <wp:cNvGraphicFramePr>
+              <a:graphicFrameLocks xmlns:a="http://schemas.openxmlformats.org/drawingml/2006/main" noChangeAspect="1"/>
+            </wp:cNvGraphicFramePr>
+            <a:graphic xmlns:a="http://schemas.openxmlformats.org/drawingml/2006/main">
+              <a:graphicData uri="http://schemas.openxmlformats.org/drawingml/2006/picture">
+                <pic:pic xmlns:pic="http://schemas.openxmlformats.org/drawingml/2006/picture">
+                  <pic:nvPicPr>
+                    <pic:cNvPr id="870387027" name=""/>
+                    <pic:cNvPicPr/>
+                  </pic:nvPicPr>
+                  <pic:blipFill>
+                    <a:blip r:embed="rId14"/>
+                    <a:stretch>
+                      <a:fillRect/>
+                    </a:stretch>
+                  </pic:blipFill>
+                  <pic:spPr>
+                    <a:xfrm>
+                      <a:off x="0" y="0"/>
+                      <a:ext cx="5400040" cy="2438400"/>
                     </a:xfrm>
                     <a:prstGeom prst="rect">
                       <a:avLst/>

</xml_diff>

<commit_message>
Se agrego la funcion diaPicoYPlaca, se mejoro el estilo, se añadio un boton para limpiar y la funcion limpiar. Todo funciona correctamente
</commit_message>
<xml_diff>
--- a/Placas/Pruebas.docx
+++ b/Placas/Pruebas.docx
@@ -451,6 +451,164 @@
         </w:drawing>
       </w:r>
     </w:p>
+    <w:p>
+      <w:r>
+        <w:lastRenderedPageBreak/>
+        <w:drawing>
+          <wp:inline distT="0" distB="0" distL="0" distR="0" wp14:anchorId="4E80EE29" wp14:editId="4D75D202">
+            <wp:extent cx="5400040" cy="2336165"/>
+            <wp:effectExtent l="0" t="0" r="0" b="6985"/>
+            <wp:docPr id="623438344" name="Imagen 1"/>
+            <wp:cNvGraphicFramePr>
+              <a:graphicFrameLocks xmlns:a="http://schemas.openxmlformats.org/drawingml/2006/main" noChangeAspect="1"/>
+            </wp:cNvGraphicFramePr>
+            <a:graphic xmlns:a="http://schemas.openxmlformats.org/drawingml/2006/main">
+              <a:graphicData uri="http://schemas.openxmlformats.org/drawingml/2006/picture">
+                <pic:pic xmlns:pic="http://schemas.openxmlformats.org/drawingml/2006/picture">
+                  <pic:nvPicPr>
+                    <pic:cNvPr id="623438344" name=""/>
+                    <pic:cNvPicPr/>
+                  </pic:nvPicPr>
+                  <pic:blipFill>
+                    <a:blip r:embed="rId15"/>
+                    <a:stretch>
+                      <a:fillRect/>
+                    </a:stretch>
+                  </pic:blipFill>
+                  <pic:spPr>
+                    <a:xfrm>
+                      <a:off x="0" y="0"/>
+                      <a:ext cx="5400040" cy="2336165"/>
+                    </a:xfrm>
+                    <a:prstGeom prst="rect">
+                      <a:avLst/>
+                    </a:prstGeom>
+                  </pic:spPr>
+                </pic:pic>
+              </a:graphicData>
+            </a:graphic>
+          </wp:inline>
+        </w:drawing>
+      </w:r>
+    </w:p>
+    <w:p>
+      <w:r>
+        <w:drawing>
+          <wp:inline distT="0" distB="0" distL="0" distR="0" wp14:anchorId="09C5CB63" wp14:editId="33A2A1A8">
+            <wp:extent cx="5400040" cy="2372995"/>
+            <wp:effectExtent l="0" t="0" r="0" b="8255"/>
+            <wp:docPr id="1171276396" name="Imagen 1"/>
+            <wp:cNvGraphicFramePr>
+              <a:graphicFrameLocks xmlns:a="http://schemas.openxmlformats.org/drawingml/2006/main" noChangeAspect="1"/>
+            </wp:cNvGraphicFramePr>
+            <a:graphic xmlns:a="http://schemas.openxmlformats.org/drawingml/2006/main">
+              <a:graphicData uri="http://schemas.openxmlformats.org/drawingml/2006/picture">
+                <pic:pic xmlns:pic="http://schemas.openxmlformats.org/drawingml/2006/picture">
+                  <pic:nvPicPr>
+                    <pic:cNvPr id="1171276396" name=""/>
+                    <pic:cNvPicPr/>
+                  </pic:nvPicPr>
+                  <pic:blipFill>
+                    <a:blip r:embed="rId16"/>
+                    <a:stretch>
+                      <a:fillRect/>
+                    </a:stretch>
+                  </pic:blipFill>
+                  <pic:spPr>
+                    <a:xfrm>
+                      <a:off x="0" y="0"/>
+                      <a:ext cx="5400040" cy="2372995"/>
+                    </a:xfrm>
+                    <a:prstGeom prst="rect">
+                      <a:avLst/>
+                    </a:prstGeom>
+                  </pic:spPr>
+                </pic:pic>
+              </a:graphicData>
+            </a:graphic>
+          </wp:inline>
+        </w:drawing>
+      </w:r>
+    </w:p>
+    <w:p>
+      <w:r>
+        <w:drawing>
+          <wp:inline distT="0" distB="0" distL="0" distR="0" wp14:anchorId="471BB9B4" wp14:editId="5CFD4211">
+            <wp:extent cx="5400040" cy="2223770"/>
+            <wp:effectExtent l="0" t="0" r="0" b="5080"/>
+            <wp:docPr id="1456324567" name="Imagen 1"/>
+            <wp:cNvGraphicFramePr>
+              <a:graphicFrameLocks xmlns:a="http://schemas.openxmlformats.org/drawingml/2006/main" noChangeAspect="1"/>
+            </wp:cNvGraphicFramePr>
+            <a:graphic xmlns:a="http://schemas.openxmlformats.org/drawingml/2006/main">
+              <a:graphicData uri="http://schemas.openxmlformats.org/drawingml/2006/picture">
+                <pic:pic xmlns:pic="http://schemas.openxmlformats.org/drawingml/2006/picture">
+                  <pic:nvPicPr>
+                    <pic:cNvPr id="1456324567" name=""/>
+                    <pic:cNvPicPr/>
+                  </pic:nvPicPr>
+                  <pic:blipFill>
+                    <a:blip r:embed="rId17"/>
+                    <a:stretch>
+                      <a:fillRect/>
+                    </a:stretch>
+                  </pic:blipFill>
+                  <pic:spPr>
+                    <a:xfrm>
+                      <a:off x="0" y="0"/>
+                      <a:ext cx="5400040" cy="2223770"/>
+                    </a:xfrm>
+                    <a:prstGeom prst="rect">
+                      <a:avLst/>
+                    </a:prstGeom>
+                  </pic:spPr>
+                </pic:pic>
+              </a:graphicData>
+            </a:graphic>
+          </wp:inline>
+        </w:drawing>
+      </w:r>
+    </w:p>
+    <w:p>
+      <w:r>
+        <w:lastRenderedPageBreak/>
+        <w:drawing>
+          <wp:inline distT="0" distB="0" distL="0" distR="0" wp14:anchorId="52FD4F31" wp14:editId="17DD2AAB">
+            <wp:extent cx="5400040" cy="2305050"/>
+            <wp:effectExtent l="0" t="0" r="0" b="0"/>
+            <wp:docPr id="1752093133" name="Imagen 1"/>
+            <wp:cNvGraphicFramePr>
+              <a:graphicFrameLocks xmlns:a="http://schemas.openxmlformats.org/drawingml/2006/main" noChangeAspect="1"/>
+            </wp:cNvGraphicFramePr>
+            <a:graphic xmlns:a="http://schemas.openxmlformats.org/drawingml/2006/main">
+              <a:graphicData uri="http://schemas.openxmlformats.org/drawingml/2006/picture">
+                <pic:pic xmlns:pic="http://schemas.openxmlformats.org/drawingml/2006/picture">
+                  <pic:nvPicPr>
+                    <pic:cNvPr id="1752093133" name=""/>
+                    <pic:cNvPicPr/>
+                  </pic:nvPicPr>
+                  <pic:blipFill>
+                    <a:blip r:embed="rId18"/>
+                    <a:stretch>
+                      <a:fillRect/>
+                    </a:stretch>
+                  </pic:blipFill>
+                  <pic:spPr>
+                    <a:xfrm>
+                      <a:off x="0" y="0"/>
+                      <a:ext cx="5400040" cy="2305050"/>
+                    </a:xfrm>
+                    <a:prstGeom prst="rect">
+                      <a:avLst/>
+                    </a:prstGeom>
+                  </pic:spPr>
+                </pic:pic>
+              </a:graphicData>
+            </a:graphic>
+          </wp:inline>
+        </w:drawing>
+      </w:r>
+    </w:p>
     <w:sectPr>
       <w:pgSz w:w="11906" w:h="16838"/>
       <w:pgMar w:top="1417" w:right="1701" w:bottom="1417" w:left="1701" w:header="708" w:footer="708" w:gutter="0"/>

</xml_diff>